<commit_message>
MVP and UI Design
</commit_message>
<xml_diff>
--- a/Resources/Documents/CulturaMVP_nl.docx
+++ b/Resources/Documents/CulturaMVP_nl.docx
@@ -20,7 +20,23 @@
     </w:p>
     <w:p>
       <w:r>
-        <w:t>Cultura is een open source cross-platform applicatie voor het maken en delen van ranglijsten van boeken, films en series. A.d.h.v. this-or-that kan de ranglijst verfijnd worden. Een gebruiker kan meerdere ranglijsten maken. De gebruiker kan ook zijn eigen review voor de film, serie of boek achterlaten of (in het geval van series) individuele afleveringen.</w:t>
+        <w:t xml:space="preserve">Cultura is een open source cross-platform applicatie voor het maken en delen van ranglijsten van boeken, films en series. A.d.h.v. </w:t>
+      </w:r>
+      <w:proofErr w:type="spellStart"/>
+      <w:r>
+        <w:t>this</w:t>
+      </w:r>
+      <w:proofErr w:type="spellEnd"/>
+      <w:r>
+        <w:t>-or-</w:t>
+      </w:r>
+      <w:proofErr w:type="spellStart"/>
+      <w:r>
+        <w:t>that</w:t>
+      </w:r>
+      <w:proofErr w:type="spellEnd"/>
+      <w:r>
+        <w:t xml:space="preserve"> kan de ranglijst verfijnd worden. Een gebruiker kan meerdere ranglijsten maken. De gebruiker kan ook zijn eigen review voor de film, serie of boek achterlaten of (in het geval van series) individuele afleveringen.</w:t>
       </w:r>
     </w:p>
     <w:p>
@@ -70,7 +86,23 @@
     </w:p>
     <w:p>
       <w:r>
-        <w:t>De ordening van de elementen in een lijst kan aangepast worden door de gebruiker. Dit kan ofwel handmatig, ofwel met een sorteerknop die a.d.h.v. een this-or-that de ranglijst zal bepalen.</w:t>
+        <w:t xml:space="preserve">De ordening van de elementen in een lijst kan aangepast worden door de gebruiker. Dit kan ofwel handmatig, ofwel met een sorteerknop die a.d.h.v. een </w:t>
+      </w:r>
+      <w:proofErr w:type="spellStart"/>
+      <w:r>
+        <w:t>this</w:t>
+      </w:r>
+      <w:proofErr w:type="spellEnd"/>
+      <w:r>
+        <w:t>-or-</w:t>
+      </w:r>
+      <w:proofErr w:type="spellStart"/>
+      <w:r>
+        <w:t>that</w:t>
+      </w:r>
+      <w:proofErr w:type="spellEnd"/>
+      <w:r>
+        <w:t xml:space="preserve"> de ranglijst zal bepalen.</w:t>
       </w:r>
     </w:p>
     <w:p>
@@ -96,7 +128,23 @@
     </w:p>
     <w:p>
       <w:r>
-        <w:t>De gebruiker kan afbeeldingen, reviews, opmerkingen, … toevoegen bij een element. Ook kan de prequel of sequel verbonden worden.</w:t>
+        <w:t xml:space="preserve">De gebruiker kan afbeeldingen, reviews, opmerkingen, … toevoegen bij een element. Ook kan de </w:t>
+      </w:r>
+      <w:proofErr w:type="spellStart"/>
+      <w:r>
+        <w:t>prequel</w:t>
+      </w:r>
+      <w:proofErr w:type="spellEnd"/>
+      <w:r>
+        <w:t xml:space="preserve"> of </w:t>
+      </w:r>
+      <w:proofErr w:type="spellStart"/>
+      <w:r>
+        <w:t>sequel</w:t>
+      </w:r>
+      <w:proofErr w:type="spellEnd"/>
+      <w:r>
+        <w:t xml:space="preserve"> verbonden worden.</w:t>
       </w:r>
     </w:p>
     <w:p>
@@ -115,7 +163,15 @@
         <w:t xml:space="preserve"> </w:t>
       </w:r>
       <w:r>
-        <w:t>Reviews van IMDB of Rotten Tomatoes worden automatisch opgehaald.</w:t>
+        <w:t xml:space="preserve">Reviews van IMDB of Rotten </w:t>
+      </w:r>
+      <w:proofErr w:type="spellStart"/>
+      <w:r>
+        <w:t>Tomatoes</w:t>
+      </w:r>
+      <w:proofErr w:type="spellEnd"/>
+      <w:r>
+        <w:t xml:space="preserve"> worden automatisch opgehaald.</w:t>
       </w:r>
     </w:p>
     <w:p>
@@ -152,7 +208,7 @@
           <w:noProof/>
         </w:rPr>
         <w:drawing>
-          <wp:inline distT="0" distB="0" distL="0" distR="0" wp14:anchorId="119A9CB3" wp14:editId="35E2C99D">
+          <wp:inline distT="0" distB="0" distL="0" distR="0" wp14:anchorId="119A9CB3" wp14:editId="40B2B1A8">
             <wp:extent cx="5732780" cy="4301490"/>
             <wp:effectExtent l="0" t="0" r="1270" b="3810"/>
             <wp:docPr id="1336488418" name="Afbeelding 3"/>
@@ -239,8 +295,13 @@
         <w:t>Login</w:t>
       </w:r>
       <w:r>
-        <w:t xml:space="preserve"> &amp; Signup</w:t>
-      </w:r>
+        <w:t xml:space="preserve"> &amp; </w:t>
+      </w:r>
+      <w:proofErr w:type="spellStart"/>
+      <w:r>
+        <w:t>Signup</w:t>
+      </w:r>
+      <w:proofErr w:type="spellEnd"/>
     </w:p>
     <w:p>
       <w:r>
@@ -248,9 +309,9 @@
           <w:noProof/>
         </w:rPr>
         <w:drawing>
-          <wp:inline distT="0" distB="0" distL="0" distR="0" wp14:anchorId="2640903C" wp14:editId="665DE1A2">
-            <wp:extent cx="5725160" cy="3220085"/>
-            <wp:effectExtent l="0" t="0" r="8890" b="0"/>
+          <wp:inline distT="0" distB="0" distL="0" distR="0" wp14:anchorId="2640903C" wp14:editId="57361293">
+            <wp:extent cx="6630275" cy="3729162"/>
+            <wp:effectExtent l="0" t="0" r="0" b="5080"/>
             <wp:docPr id="1192707655" name="Afbeelding 5"/>
             <wp:cNvGraphicFramePr>
               <a:graphicFrameLocks xmlns:a="http://schemas.openxmlformats.org/drawingml/2006/main" noChangeAspect="1"/>
@@ -280,7 +341,7 @@
                   <pic:spPr bwMode="auto">
                     <a:xfrm>
                       <a:off x="0" y="0"/>
-                      <a:ext cx="5725160" cy="3220085"/>
+                      <a:ext cx="6674555" cy="3754067"/>
                     </a:xfrm>
                     <a:prstGeom prst="rect">
                       <a:avLst/>
@@ -299,9 +360,80 @@
     </w:p>
     <w:p>
       <w:pPr>
+        <w:pStyle w:val="Kop3"/>
+      </w:pPr>
+      <w:r>
+        <w:rPr>
+          <w:noProof/>
+        </w:rPr>
+        <w:drawing>
+          <wp:anchor distT="0" distB="0" distL="114300" distR="114300" simplePos="0" relativeHeight="251658240" behindDoc="0" locked="0" layoutInCell="1" allowOverlap="1" wp14:anchorId="1F969ADB" wp14:editId="3570BA95">
+            <wp:simplePos x="0" y="0"/>
+            <wp:positionH relativeFrom="column">
+              <wp:posOffset>-877156</wp:posOffset>
+            </wp:positionH>
+            <wp:positionV relativeFrom="paragraph">
+              <wp:posOffset>296352</wp:posOffset>
+            </wp:positionV>
+            <wp:extent cx="6644412" cy="3737113"/>
+            <wp:effectExtent l="0" t="0" r="4445" b="0"/>
+            <wp:wrapSquare wrapText="bothSides"/>
+            <wp:docPr id="711857319" name="Afbeelding 1"/>
+            <wp:cNvGraphicFramePr>
+              <a:graphicFrameLocks xmlns:a="http://schemas.openxmlformats.org/drawingml/2006/main" noChangeAspect="1"/>
+            </wp:cNvGraphicFramePr>
+            <a:graphic xmlns:a="http://schemas.openxmlformats.org/drawingml/2006/main">
+              <a:graphicData uri="http://schemas.openxmlformats.org/drawingml/2006/picture">
+                <pic:pic xmlns:pic="http://schemas.openxmlformats.org/drawingml/2006/picture">
+                  <pic:nvPicPr>
+                    <pic:cNvPr id="0" name="Picture 1"/>
+                    <pic:cNvPicPr>
+                      <a:picLocks noChangeAspect="1" noChangeArrowheads="1"/>
+                    </pic:cNvPicPr>
+                  </pic:nvPicPr>
+                  <pic:blipFill>
+                    <a:blip r:embed="rId8" cstate="print">
+                      <a:extLst>
+                        <a:ext uri="{28A0092B-C50C-407E-A947-70E740481C1C}">
+                          <a14:useLocalDpi xmlns:a14="http://schemas.microsoft.com/office/drawing/2010/main" val="0"/>
+                        </a:ext>
+                      </a:extLst>
+                    </a:blip>
+                    <a:srcRect/>
+                    <a:stretch>
+                      <a:fillRect/>
+                    </a:stretch>
+                  </pic:blipFill>
+                  <pic:spPr bwMode="auto">
+                    <a:xfrm>
+                      <a:off x="0" y="0"/>
+                      <a:ext cx="6644412" cy="3737113"/>
+                    </a:xfrm>
+                    <a:prstGeom prst="rect">
+                      <a:avLst/>
+                    </a:prstGeom>
+                    <a:noFill/>
+                    <a:ln>
+                      <a:noFill/>
+                    </a:ln>
+                  </pic:spPr>
+                </pic:pic>
+              </a:graphicData>
+            </a:graphic>
+          </wp:anchor>
+        </w:drawing>
+      </w:r>
+      <w:r>
+        <w:t>List</w:t>
+      </w:r>
+    </w:p>
+    <w:p/>
+    <w:p>
+      <w:pPr>
         <w:pStyle w:val="Kop1"/>
       </w:pPr>
       <w:r>
+        <w:lastRenderedPageBreak/>
         <w:t>Database</w:t>
       </w:r>
     </w:p>
@@ -318,6 +450,9 @@
         <w:jc w:val="center"/>
       </w:pPr>
       <w:r>
+        <w:rPr>
+          <w:noProof/>
+        </w:rPr>
         <w:drawing>
           <wp:inline distT="0" distB="0" distL="0" distR="0" wp14:anchorId="7900E700" wp14:editId="24050D99">
             <wp:extent cx="5731510" cy="2212340"/>
@@ -334,7 +469,7 @@
                     <pic:cNvPicPr/>
                   </pic:nvPicPr>
                   <pic:blipFill>
-                    <a:blip r:embed="rId8"/>
+                    <a:blip r:embed="rId9"/>
                     <a:stretch>
                       <a:fillRect/>
                     </a:stretch>
@@ -357,7 +492,7 @@
     </w:p>
     <w:p/>
     <w:sectPr>
-      <w:footerReference w:type="default" r:id="rId9"/>
+      <w:footerReference w:type="default" r:id="rId10"/>
       <w:pgSz w:w="11906" w:h="16838"/>
       <w:pgMar w:top="1440" w:right="1440" w:bottom="1440" w:left="1440" w:header="708" w:footer="708" w:gutter="0"/>
       <w:cols w:space="708"/>

</xml_diff>